<commit_message>
Finished the planning document
</commit_message>
<xml_diff>
--- a/Plan.docx
+++ b/Plan.docx
@@ -6,7 +6,6 @@
       <w:pPr>
         <w:pStyle w:val="a3"/>
         <w:rPr>
-          <w:rFonts w:hint="cs"/>
           <w:rtl/>
         </w:rPr>
       </w:pPr>
@@ -47,10 +46,55 @@
     <w:p>
       <w:pPr>
         <w:pStyle w:val="1"/>
-        <w:rPr>
-          <w:rtl/>
-        </w:rPr>
-      </w:pPr>
+        <w:keepNext w:val="0"/>
+        <w:keepLines w:val="0"/>
+        <w:widowControl w:val="0"/>
+        <w:rPr>
+          <w:rFonts w:hint="cs"/>
+          <w:rtl/>
+        </w:rPr>
+      </w:pPr>
+      <w:r>
+        <w:rPr>
+          <w:noProof/>
+        </w:rPr>
+        <w:pict>
+          <v:shapetype id="_x0000_t75" coordsize="21600,21600" o:spt="75" o:preferrelative="t" path="m@4@5l@4@11@9@11@9@5xe" filled="f" stroked="f">
+            <v:stroke joinstyle="miter"/>
+            <v:formulas>
+              <v:f eqn="if lineDrawn pixelLineWidth 0"/>
+              <v:f eqn="sum @0 1 0"/>
+              <v:f eqn="sum 0 0 @1"/>
+              <v:f eqn="prod @2 1 2"/>
+              <v:f eqn="prod @3 21600 pixelWidth"/>
+              <v:f eqn="prod @3 21600 pixelHeight"/>
+              <v:f eqn="sum @0 0 1"/>
+              <v:f eqn="prod @6 1 2"/>
+              <v:f eqn="prod @7 21600 pixelWidth"/>
+              <v:f eqn="sum @8 21600 0"/>
+              <v:f eqn="prod @7 21600 pixelHeight"/>
+              <v:f eqn="sum @10 21600 0"/>
+            </v:formulas>
+            <v:path o:extrusionok="f" gradientshapeok="t" o:connecttype="rect"/>
+            <o:lock v:ext="edit" aspectratio="t"/>
+          </v:shapetype>
+          <v:shape id="_x0000_s1031" type="#_x0000_t75" style="position:absolute;left:0;text-align:left;margin-left:-55.5pt;margin-top:262.6pt;width:278.55pt;height:313.3pt;z-index:251661309;mso-position-horizontal-relative:text;mso-position-vertical-relative:text;mso-width-relative:page;mso-height-relative:page">
+            <v:imagedata r:id="rId6" o:title="UML2"/>
+            <w10:wrap type="square"/>
+          </v:shape>
+        </w:pict>
+      </w:r>
+      <w:r>
+        <w:rPr>
+          <w:noProof/>
+        </w:rPr>
+        <w:pict>
+          <v:shape id="_x0000_s1030" type="#_x0000_t75" style="position:absolute;left:0;text-align:left;margin-left:79.55pt;margin-top:44.3pt;width:335.95pt;height:255.75pt;z-index:251662334;mso-position-horizontal-relative:text;mso-position-vertical-relative:text;mso-width-relative:page;mso-height-relative:page">
+            <v:imagedata r:id="rId7" o:title="UML1"/>
+            <w10:wrap type="square"/>
+          </v:shape>
+        </w:pict>
+      </w:r>
       <w:r>
         <w:rPr>
           <w:rFonts w:hint="cs"/>
@@ -64,20 +108,1057 @@
         </w:rPr>
         <w:t>UML</w:t>
       </w:r>
-    </w:p>
-    <w:p>
-      <w:pPr>
-        <w:rPr>
-          <w:rFonts w:hint="cs"/>
-        </w:rPr>
-      </w:pPr>
+      <w:r>
+        <w:rPr>
+          <w:noProof/>
+        </w:rPr>
+        <w:t xml:space="preserve"> </w:t>
+      </w:r>
+    </w:p>
+    <w:p>
+      <w:pPr>
+        <w:rPr>
+          <w:rFonts w:hint="cs"/>
+          <w:rtl/>
+        </w:rPr>
+      </w:pPr>
+      <w:r>
+        <w:lastRenderedPageBreak/>
+        <w:pict>
+          <v:shape id="_x0000_i1029" type="#_x0000_t75" style="width:451.5pt;height:183.75pt">
+            <v:imagedata r:id="rId8" o:title="UML3"/>
+          </v:shape>
+        </w:pict>
+      </w:r>
+    </w:p>
+    <w:p>
+      <w:pPr>
+        <w:pStyle w:val="1"/>
+        <w:rPr>
+          <w:rFonts w:hint="cs"/>
+          <w:rtl/>
+        </w:rPr>
+      </w:pPr>
+      <w:r>
+        <w:rPr>
+          <w:rFonts w:hint="cs"/>
+          <w:rtl/>
+        </w:rPr>
+        <w:t>סיכום המחלקות</w:t>
+      </w:r>
+    </w:p>
+    <w:p>
+      <w:pPr>
+        <w:rPr>
+          <w:rFonts w:hint="cs"/>
+          <w:rtl/>
+        </w:rPr>
+      </w:pPr>
+      <w:proofErr w:type="spellStart"/>
+      <w:r>
+        <w:rPr>
+          <w:b/>
+          <w:bCs/>
+        </w:rPr>
+        <w:t>ILineGraphProvider</w:t>
+      </w:r>
+      <w:proofErr w:type="spellEnd"/>
+      <w:r>
+        <w:rPr>
+          <w:rFonts w:hint="cs"/>
+          <w:rtl/>
+        </w:rPr>
+        <w:t xml:space="preserve"> </w:t>
+      </w:r>
+      <w:r>
+        <w:rPr>
+          <w:rtl/>
+        </w:rPr>
+        <w:t>–</w:t>
+      </w:r>
+      <w:r>
+        <w:rPr>
+          <w:rFonts w:hint="cs"/>
+          <w:rtl/>
+        </w:rPr>
+        <w:t xml:space="preserve"> מגדיר את הממשק של מקור גרף </w:t>
+      </w:r>
+      <w:proofErr w:type="spellStart"/>
+      <w:r>
+        <w:rPr>
+          <w:rFonts w:hint="cs"/>
+          <w:rtl/>
+        </w:rPr>
+        <w:t>קוי</w:t>
+      </w:r>
+      <w:proofErr w:type="spellEnd"/>
+      <w:r>
+        <w:rPr>
+          <w:rFonts w:hint="cs"/>
+          <w:rtl/>
+        </w:rPr>
+        <w:t xml:space="preserve">. מכיל פעולה שמבקשת מהמשתמש להכניס פרמטרים עבור המקור, ופעולה שמחזירה את הנקודות בתור </w:t>
+      </w:r>
+      <w:proofErr w:type="spellStart"/>
+      <w:r>
+        <w:rPr>
+          <w:b/>
+          <w:bCs/>
+        </w:rPr>
+        <w:t>IEnumerable</w:t>
+      </w:r>
+      <w:proofErr w:type="spellEnd"/>
+      <w:r>
+        <w:rPr>
+          <w:b/>
+          <w:bCs/>
+        </w:rPr>
+        <w:t>&lt;</w:t>
+      </w:r>
+      <w:proofErr w:type="spellStart"/>
+      <w:r>
+        <w:rPr>
+          <w:b/>
+          <w:bCs/>
+        </w:rPr>
+        <w:t>PointF</w:t>
+      </w:r>
+      <w:proofErr w:type="spellEnd"/>
+      <w:r>
+        <w:rPr>
+          <w:b/>
+          <w:bCs/>
+        </w:rPr>
+        <w:t>&gt;</w:t>
+      </w:r>
+      <w:r>
+        <w:rPr>
+          <w:rFonts w:hint="cs"/>
+          <w:rtl/>
+        </w:rPr>
+        <w:t xml:space="preserve"> (</w:t>
+      </w:r>
+      <w:proofErr w:type="spellStart"/>
+      <w:r>
+        <w:rPr>
+          <w:b/>
+          <w:bCs/>
+        </w:rPr>
+        <w:t>PointF</w:t>
+      </w:r>
+      <w:proofErr w:type="spellEnd"/>
+      <w:r>
+        <w:rPr>
+          <w:rFonts w:hint="cs"/>
+          <w:rtl/>
+        </w:rPr>
+        <w:t xml:space="preserve"> מוגדרת ב- </w:t>
+      </w:r>
+      <w:proofErr w:type="spellStart"/>
+      <w:r>
+        <w:t>System.Drawing</w:t>
+      </w:r>
+      <w:proofErr w:type="spellEnd"/>
+      <w:r>
+        <w:rPr>
+          <w:rFonts w:hint="cs"/>
+          <w:rtl/>
+        </w:rPr>
+        <w:t xml:space="preserve">). הפעולה גם מקבלת פרמטר מסוג </w:t>
+      </w:r>
+      <w:r>
+        <w:t>float</w:t>
+      </w:r>
+      <w:r>
+        <w:rPr>
+          <w:rFonts w:hint="cs"/>
+          <w:rtl/>
+        </w:rPr>
+        <w:t xml:space="preserve"> שהוא המרווח הקטן ביותר שניתן להבחין בו, כלומר </w:t>
+      </w:r>
+      <w:r>
+        <w:rPr>
+          <w:rFonts w:hint="cs"/>
+          <w:rtl/>
+        </w:rPr>
+        <w:t>הגודל של פיקסל אחד לאחר שקלול קנה המידה.</w:t>
+      </w:r>
+    </w:p>
+    <w:p>
+      <w:pPr>
+        <w:rPr>
+          <w:rFonts w:hint="cs"/>
+          <w:rtl/>
+        </w:rPr>
+      </w:pPr>
+      <w:r>
+        <w:rPr>
+          <w:rFonts w:hint="cs"/>
+          <w:rtl/>
+        </w:rPr>
+        <w:t xml:space="preserve">על </w:t>
+      </w:r>
+      <w:proofErr w:type="spellStart"/>
+      <w:r>
+        <w:rPr>
+          <w:b/>
+          <w:bCs/>
+        </w:rPr>
+        <w:t>IEnumerable</w:t>
+      </w:r>
+      <w:proofErr w:type="spellEnd"/>
+      <w:r>
+        <w:rPr>
+          <w:rFonts w:hint="cs"/>
+          <w:rtl/>
+        </w:rPr>
+        <w:t>, ראה ב"שיקולי התכנון".</w:t>
+      </w:r>
+    </w:p>
+    <w:p>
+      <w:pPr>
+        <w:rPr>
+          <w:rtl/>
+        </w:rPr>
+      </w:pPr>
+      <w:proofErr w:type="spellStart"/>
+      <w:r>
+        <w:rPr>
+          <w:b/>
+          <w:bCs/>
+        </w:rPr>
+        <w:t>FunctionGraphProvider</w:t>
+      </w:r>
+      <w:proofErr w:type="spellEnd"/>
+      <w:r>
+        <w:rPr>
+          <w:rFonts w:hint="cs"/>
+          <w:rtl/>
+        </w:rPr>
+        <w:t xml:space="preserve"> </w:t>
+      </w:r>
+      <w:r>
+        <w:rPr>
+          <w:rtl/>
+        </w:rPr>
+        <w:t>–</w:t>
+      </w:r>
+      <w:r>
+        <w:rPr>
+          <w:rFonts w:hint="cs"/>
+          <w:rtl/>
+        </w:rPr>
+        <w:t xml:space="preserve"> מספקת גרף ע"י פונקציה (פולינום). הפרמטרים שהיא מבקשת מהמשתמש הם מקדמי הפולינום</w:t>
+      </w:r>
+      <w:r>
+        <w:rPr>
+          <w:rFonts w:hint="cs"/>
+          <w:rtl/>
+        </w:rPr>
+        <w:t xml:space="preserve"> (באמצעות </w:t>
+      </w:r>
+      <w:proofErr w:type="spellStart"/>
+      <w:r>
+        <w:rPr>
+          <w:b/>
+          <w:bCs/>
+        </w:rPr>
+        <w:t>PolynomialInputForm</w:t>
+      </w:r>
+      <w:proofErr w:type="spellEnd"/>
+      <w:r>
+        <w:rPr>
+          <w:rFonts w:hint="cs"/>
+          <w:rtl/>
+        </w:rPr>
+        <w:t>)</w:t>
+      </w:r>
+      <w:r>
+        <w:rPr>
+          <w:rFonts w:hint="cs"/>
+          <w:rtl/>
+        </w:rPr>
+        <w:t>.</w:t>
+      </w:r>
+      <w:r>
+        <w:rPr>
+          <w:rFonts w:hint="cs"/>
+          <w:rtl/>
+        </w:rPr>
+        <w:t xml:space="preserve"> לשם כך, יש לה תכונה מסוג </w:t>
+      </w:r>
+      <w:proofErr w:type="spellStart"/>
+      <w:r>
+        <w:rPr>
+          <w:b/>
+          <w:bCs/>
+        </w:rPr>
+        <w:t>IFunction</w:t>
+      </w:r>
+      <w:proofErr w:type="spellEnd"/>
+      <w:r>
+        <w:rPr>
+          <w:rFonts w:hint="cs"/>
+          <w:rtl/>
+        </w:rPr>
+        <w:t xml:space="preserve"> שכרגע המחלקה היחידה שמממשת אותו היא פולינום.</w:t>
+      </w:r>
+    </w:p>
+    <w:p>
+      <w:pPr>
+        <w:rPr>
+          <w:rFonts w:hint="cs"/>
+          <w:rtl/>
+        </w:rPr>
+      </w:pPr>
+      <w:proofErr w:type="spellStart"/>
+      <w:r>
+        <w:rPr>
+          <w:b/>
+          <w:bCs/>
+        </w:rPr>
+        <w:t>FileLineGraphProvider</w:t>
+      </w:r>
+      <w:proofErr w:type="spellEnd"/>
+      <w:r>
+        <w:rPr>
+          <w:rFonts w:hint="cs"/>
+          <w:rtl/>
+        </w:rPr>
+        <w:t xml:space="preserve"> </w:t>
+      </w:r>
+      <w:r>
+        <w:rPr>
+          <w:rtl/>
+        </w:rPr>
+        <w:t>–</w:t>
+      </w:r>
+      <w:r>
+        <w:rPr>
+          <w:rFonts w:hint="cs"/>
+          <w:rtl/>
+        </w:rPr>
+        <w:t xml:space="preserve"> מחלקה מופשטת עבור מקורות גרפים שמשתמשים בקובץ. הפרמטר שהיא מבקשת מהמשתמש הוא רק מיקום הקובץ (באמצעות</w:t>
+      </w:r>
+      <w:r>
+        <w:rPr>
+          <w:rFonts w:hint="cs"/>
+          <w:rtl/>
+        </w:rPr>
+        <w:t xml:space="preserve"> </w:t>
+      </w:r>
+      <w:proofErr w:type="spellStart"/>
+      <w:r>
+        <w:rPr>
+          <w:b/>
+          <w:bCs/>
+        </w:rPr>
+        <w:t>PathInputForm</w:t>
+      </w:r>
+      <w:proofErr w:type="spellEnd"/>
+      <w:r>
+        <w:rPr>
+          <w:rFonts w:hint="cs"/>
+          <w:rtl/>
+        </w:rPr>
+        <w:t xml:space="preserve">), ולאחר שהיא מקבלת אותו היא קוראת לפעולה המופשטת שלה </w:t>
+      </w:r>
+      <w:proofErr w:type="spellStart"/>
+      <w:r>
+        <w:rPr>
+          <w:i/>
+          <w:iCs/>
+        </w:rPr>
+        <w:t>LoadFile</w:t>
+      </w:r>
+      <w:proofErr w:type="spellEnd"/>
+      <w:r>
+        <w:rPr>
+          <w:rFonts w:hint="cs"/>
+          <w:rtl/>
+        </w:rPr>
+        <w:t>, ושומרת את הנקודות שהתקבלו בתכונה, כדי להשתמש בהן אחר כך.</w:t>
+      </w:r>
+    </w:p>
+    <w:p>
+      <w:pPr>
+        <w:rPr>
+          <w:rtl/>
+        </w:rPr>
+      </w:pPr>
+      <w:proofErr w:type="spellStart"/>
+      <w:r>
+        <w:rPr>
+          <w:b/>
+          <w:bCs/>
+        </w:rPr>
+        <w:t>ImageGraphProvider</w:t>
+      </w:r>
+      <w:proofErr w:type="spellEnd"/>
+      <w:r>
+        <w:rPr>
+          <w:rFonts w:hint="cs"/>
+          <w:b/>
+          <w:bCs/>
+          <w:rtl/>
+        </w:rPr>
+        <w:t xml:space="preserve"> </w:t>
+      </w:r>
+      <w:r>
+        <w:rPr>
+          <w:rtl/>
+        </w:rPr>
+        <w:t>–</w:t>
+      </w:r>
+      <w:r>
+        <w:rPr>
+          <w:rFonts w:hint="cs"/>
+          <w:rtl/>
+        </w:rPr>
+        <w:t xml:space="preserve"> מספקת גרף ע"י תמונה. בפעולה </w:t>
+      </w:r>
+      <w:proofErr w:type="spellStart"/>
+      <w:r>
+        <w:t>LoadFile</w:t>
+      </w:r>
+      <w:proofErr w:type="spellEnd"/>
+      <w:r>
+        <w:rPr>
+          <w:rFonts w:hint="cs"/>
+          <w:rtl/>
+        </w:rPr>
+        <w:t>, היא מחזירה את המיקומים של כל הפיקסלים שאינם לבנים (אלה הנקודות של הגרף).</w:t>
+      </w:r>
+    </w:p>
+    <w:p>
+      <w:pPr>
+        <w:rPr>
+          <w:rtl/>
+        </w:rPr>
+      </w:pPr>
+      <w:proofErr w:type="spellStart"/>
+      <w:r>
+        <w:rPr>
+          <w:b/>
+          <w:bCs/>
+        </w:rPr>
+        <w:t>XmlGraphProvider</w:t>
+      </w:r>
+      <w:proofErr w:type="spellEnd"/>
+      <w:r>
+        <w:rPr>
+          <w:rFonts w:hint="cs"/>
+          <w:rtl/>
+        </w:rPr>
+        <w:t xml:space="preserve"> </w:t>
+      </w:r>
+      <w:r>
+        <w:rPr>
+          <w:rtl/>
+        </w:rPr>
+        <w:t>–</w:t>
+      </w:r>
+      <w:r>
+        <w:rPr>
+          <w:rFonts w:hint="cs"/>
+          <w:rtl/>
+        </w:rPr>
+        <w:t xml:space="preserve"> מספקת נקודות מקובץ </w:t>
+      </w:r>
+      <w:r>
+        <w:rPr>
+          <w:rFonts w:hint="cs"/>
+        </w:rPr>
+        <w:t>XML</w:t>
+      </w:r>
+      <w:r>
+        <w:rPr>
+          <w:rFonts w:hint="cs"/>
+          <w:rtl/>
+        </w:rPr>
+        <w:t xml:space="preserve">, ע"פ פורמט </w:t>
+      </w:r>
+      <w:r>
+        <w:rPr>
+          <w:rFonts w:hint="cs"/>
+        </w:rPr>
+        <w:t>XML</w:t>
+      </w:r>
+      <w:r>
+        <w:rPr>
+          <w:rFonts w:hint="cs"/>
+          <w:rtl/>
+        </w:rPr>
+        <w:t xml:space="preserve"> מוגדר מראש.</w:t>
+      </w:r>
+    </w:p>
+    <w:p>
+      <w:pPr>
+        <w:rPr>
+          <w:rFonts w:hint="cs"/>
+          <w:rtl/>
+        </w:rPr>
+      </w:pPr>
+      <w:proofErr w:type="spellStart"/>
+      <w:r>
+        <w:rPr>
+          <w:b/>
+          <w:bCs/>
+        </w:rPr>
+        <w:t>LineGraphDrawer</w:t>
+      </w:r>
+      <w:proofErr w:type="spellEnd"/>
+      <w:r>
+        <w:rPr>
+          <w:rFonts w:hint="cs"/>
+          <w:rtl/>
+        </w:rPr>
+        <w:t xml:space="preserve"> </w:t>
+      </w:r>
+      <w:r>
+        <w:rPr>
+          <w:rtl/>
+        </w:rPr>
+        <w:t>–</w:t>
+      </w:r>
+      <w:r>
+        <w:rPr>
+          <w:rFonts w:hint="cs"/>
+          <w:rtl/>
+        </w:rPr>
+        <w:t xml:space="preserve"> מחלקה שתפקידה לצייר גרף ממקור אחד, ע"פ קנה מידה מוגדר (בנפרד לכל ציר). הפעולה המרכזית בה היא </w:t>
+      </w:r>
+      <w:r>
+        <w:t>Draw</w:t>
+      </w:r>
+      <w:r>
+        <w:rPr>
+          <w:rFonts w:hint="cs"/>
+          <w:rtl/>
+        </w:rPr>
+        <w:t xml:space="preserve">, שמקבלת </w:t>
+      </w:r>
+      <w:r>
+        <w:t>Graphics</w:t>
+      </w:r>
+      <w:r>
+        <w:rPr>
+          <w:rFonts w:hint="cs"/>
+          <w:rtl/>
+        </w:rPr>
+        <w:t xml:space="preserve"> באמצעותו לצייר.</w:t>
+      </w:r>
+    </w:p>
+    <w:p>
+      <w:pPr>
+        <w:rPr>
+          <w:rtl/>
+        </w:rPr>
+      </w:pPr>
+      <w:proofErr w:type="spellStart"/>
+      <w:r>
+        <w:rPr>
+          <w:b/>
+          <w:bCs/>
+        </w:rPr>
+        <w:t>MainForm</w:t>
+      </w:r>
+      <w:proofErr w:type="spellEnd"/>
+      <w:r>
+        <w:rPr>
+          <w:rFonts w:hint="cs"/>
+          <w:b/>
+          <w:bCs/>
+          <w:rtl/>
+        </w:rPr>
+        <w:t xml:space="preserve"> </w:t>
+      </w:r>
+      <w:r>
+        <w:rPr>
+          <w:rtl/>
+        </w:rPr>
+        <w:t>–</w:t>
+      </w:r>
+      <w:r>
+        <w:rPr>
+          <w:rFonts w:hint="cs"/>
+          <w:rtl/>
+        </w:rPr>
+        <w:t xml:space="preserve"> המסך העיקרי של התכנית, שמאפשר למשתמש</w:t>
+      </w:r>
+      <w:r>
+        <w:rPr>
+          <w:rFonts w:hint="cs"/>
+          <w:rtl/>
+        </w:rPr>
+        <w:t xml:space="preserve"> להוסיף</w:t>
+      </w:r>
+      <w:r>
+        <w:rPr>
+          <w:rFonts w:hint="cs"/>
+          <w:rtl/>
+        </w:rPr>
+        <w:t xml:space="preserve"> </w:t>
+      </w:r>
+      <w:r>
+        <w:rPr>
+          <w:rFonts w:hint="cs"/>
+          <w:rtl/>
+        </w:rPr>
+        <w:t>ולראות גרפים (ע"י</w:t>
+      </w:r>
+      <w:r>
+        <w:t xml:space="preserve"> </w:t>
+      </w:r>
+      <w:r>
+        <w:rPr>
+          <w:rFonts w:hint="cs"/>
+          <w:rtl/>
+        </w:rPr>
+        <w:t xml:space="preserve"> </w:t>
+      </w:r>
+      <w:proofErr w:type="spellStart"/>
+      <w:r>
+        <w:rPr>
+          <w:b/>
+          <w:bCs/>
+        </w:rPr>
+        <w:t>AddGraphForm</w:t>
+      </w:r>
+      <w:proofErr w:type="spellEnd"/>
+      <w:r>
+        <w:rPr>
+          <w:rFonts w:hint="cs"/>
+          <w:rtl/>
+        </w:rPr>
+        <w:t>)</w:t>
+      </w:r>
+    </w:p>
+    <w:p>
+      <w:pPr>
+        <w:rPr>
+          <w:rtl/>
+        </w:rPr>
+      </w:pPr>
+      <w:proofErr w:type="spellStart"/>
+      <w:r>
+        <w:rPr>
+          <w:b/>
+          <w:bCs/>
+        </w:rPr>
+        <w:lastRenderedPageBreak/>
+        <w:t>AddGraphForm</w:t>
+      </w:r>
+      <w:proofErr w:type="spellEnd"/>
+      <w:r>
+        <w:rPr>
+          <w:rFonts w:hint="cs"/>
+          <w:rtl/>
+        </w:rPr>
+        <w:t xml:space="preserve"> </w:t>
+      </w:r>
+      <w:r>
+        <w:rPr>
+          <w:rtl/>
+        </w:rPr>
+        <w:t>–</w:t>
+      </w:r>
+      <w:r>
+        <w:rPr>
+          <w:rFonts w:hint="cs"/>
+          <w:rtl/>
+        </w:rPr>
+        <w:t xml:space="preserve"> טופס שמבקש מהמשתמש סוג של גרף, קני מידה או טווחים של הצירים, ומאתחל מקור גרף על פיהם.</w:t>
+      </w:r>
+    </w:p>
+    <w:p>
+      <w:pPr>
+        <w:pStyle w:val="1"/>
+        <w:rPr>
+          <w:rFonts w:hint="cs"/>
+          <w:rtl/>
+        </w:rPr>
+      </w:pPr>
+      <w:r>
+        <w:rPr>
+          <w:rFonts w:hint="cs"/>
+          <w:rtl/>
+        </w:rPr>
+        <w:t>שיקולי התכנון</w:t>
+      </w:r>
+    </w:p>
+    <w:p>
+      <w:pPr>
+        <w:pStyle w:val="a5"/>
+        <w:numPr>
+          <w:ilvl w:val="0"/>
+          <w:numId w:val="1"/>
+        </w:numPr>
+      </w:pPr>
+      <w:r>
+        <w:rPr>
+          <w:rFonts w:hint="cs"/>
+          <w:rtl/>
+        </w:rPr>
+        <w:t xml:space="preserve">אחד הדברים הראשונים שהחלטנו עליהם הוא שטיפוס ההחזרה של </w:t>
+      </w:r>
+      <w:proofErr w:type="spellStart"/>
+      <w:r>
+        <w:t>ILineGraphProvider.GetPoints</w:t>
+      </w:r>
+      <w:proofErr w:type="spellEnd"/>
+      <w:r>
+        <w:rPr>
+          <w:rFonts w:hint="cs"/>
+          <w:rtl/>
+        </w:rPr>
+        <w:t xml:space="preserve"> יהיה </w:t>
+      </w:r>
+      <w:proofErr w:type="spellStart"/>
+      <w:r>
+        <w:t>IEnumrable</w:t>
+      </w:r>
+      <w:proofErr w:type="spellEnd"/>
+      <w:r>
+        <w:t>&lt;</w:t>
+      </w:r>
+      <w:proofErr w:type="spellStart"/>
+      <w:r>
+        <w:t>PointF</w:t>
+      </w:r>
+      <w:proofErr w:type="spellEnd"/>
+      <w:r>
+        <w:t>&gt;</w:t>
+      </w:r>
+      <w:r>
+        <w:rPr>
+          <w:rFonts w:hint="cs"/>
+          <w:rtl/>
+        </w:rPr>
+        <w:t xml:space="preserve">, שהוא ממשק מובנה בשפה, שמייצג רצף או אוסף שניתן לסרוק אותו בצורה ליניארית. חוץ מהעובדה שהממשק מותאם בדיוק למשימה, השימוש בו הופך את </w:t>
+      </w:r>
+      <w:proofErr w:type="spellStart"/>
+      <w:r>
+        <w:t>ILineGraphProvider</w:t>
+      </w:r>
+      <w:proofErr w:type="spellEnd"/>
+      <w:r>
+        <w:rPr>
+          <w:rFonts w:hint="cs"/>
+          <w:rtl/>
+        </w:rPr>
+        <w:t xml:space="preserve"> לגמיש יותר, בעזרת שימוש במילת </w:t>
+      </w:r>
+      <w:r>
+        <w:t>yield</w:t>
+      </w:r>
+      <w:r>
+        <w:rPr>
+          <w:rFonts w:hint="cs"/>
+          <w:rtl/>
+        </w:rPr>
+        <w:t>.</w:t>
+      </w:r>
+    </w:p>
+    <w:p>
+      <w:pPr>
+        <w:pStyle w:val="a5"/>
+        <w:numPr>
+          <w:ilvl w:val="0"/>
+          <w:numId w:val="1"/>
+        </w:numPr>
+      </w:pPr>
+      <w:r>
+        <w:rPr>
+          <w:rFonts w:hint="cs"/>
+          <w:rtl/>
+        </w:rPr>
+        <w:t>שלושת סוגי המקורות נבחרו מכיוון שהם נראו לנו מגוונים, מאתגרים מספיק, והם עונים על דרישות המטלה.</w:t>
+      </w:r>
+    </w:p>
+    <w:p>
+      <w:pPr>
+        <w:pStyle w:val="a5"/>
+        <w:numPr>
+          <w:ilvl w:val="0"/>
+          <w:numId w:val="1"/>
+        </w:numPr>
+      </w:pPr>
+      <w:r>
+        <w:rPr>
+          <w:rFonts w:hint="cs"/>
+          <w:rtl/>
+        </w:rPr>
+        <w:t xml:space="preserve">היתרון של מחלקת </w:t>
+      </w:r>
+      <w:proofErr w:type="spellStart"/>
+      <w:r>
+        <w:rPr>
+          <w:b/>
+          <w:bCs/>
+        </w:rPr>
+        <w:t>FileLineGraphProvider</w:t>
+      </w:r>
+      <w:proofErr w:type="spellEnd"/>
+      <w:r>
+        <w:rPr>
+          <w:rFonts w:hint="cs"/>
+          <w:rtl/>
+        </w:rPr>
+        <w:t xml:space="preserve"> הוא שהמחלקה                    מאגדת את הטיפול בפתיחת קבצים, ששתיים מהמחלקות האחרות משתמשות בו. אם זאת, המחלקה כפי שהיא מתוכננת כרגע לא מאפשרת למחלקות היורשות לבקש פרמטרים נוספים מהמשתמש (מלבד אלה שבקובץ), או להשתמש בפרמטר של המרווח של פיקסל אחד. החלטנו לא לספק לה את הפונקציונליות הזו כרגע, כי היא לא הכרחית לגרף שגם ככה מקבל את הנקודות שלו מקובץ מוגדר מראש שלא צפוי להשתנות לאחר שהוא כבר נקרא.</w:t>
+      </w:r>
+    </w:p>
+    <w:p>
+      <w:pPr>
+        <w:pStyle w:val="a5"/>
+        <w:numPr>
+          <w:ilvl w:val="0"/>
+          <w:numId w:val="1"/>
+        </w:numPr>
+      </w:pPr>
+      <w:r>
+        <w:rPr>
+          <w:rFonts w:hint="cs"/>
+          <w:rtl/>
+        </w:rPr>
+        <w:t xml:space="preserve">הממשק </w:t>
+      </w:r>
+      <w:proofErr w:type="spellStart"/>
+      <w:r>
+        <w:rPr>
+          <w:b/>
+          <w:bCs/>
+        </w:rPr>
+        <w:t>IFunction</w:t>
+      </w:r>
+      <w:proofErr w:type="spellEnd"/>
+      <w:r>
+        <w:rPr>
+          <w:rFonts w:hint="cs"/>
+          <w:rtl/>
+        </w:rPr>
+        <w:t xml:space="preserve"> נועד לדאוג שניתן יהיה להרחיב את השימוש של </w:t>
+      </w:r>
+      <w:proofErr w:type="spellStart"/>
+      <w:r>
+        <w:rPr>
+          <w:b/>
+          <w:bCs/>
+        </w:rPr>
+        <w:t>FunctionGraphProvider</w:t>
+      </w:r>
+      <w:proofErr w:type="spellEnd"/>
+      <w:r>
+        <w:rPr>
+          <w:rFonts w:hint="cs"/>
+          <w:b/>
+          <w:bCs/>
+          <w:rtl/>
+        </w:rPr>
+        <w:t xml:space="preserve"> </w:t>
+      </w:r>
+      <w:r>
+        <w:rPr>
+          <w:rFonts w:hint="cs"/>
+          <w:rtl/>
+        </w:rPr>
+        <w:t>בעתיד, למרות שבתכנון הנוכחי יש לו רק מממש אחד (פולינום), שבעצם קשור באופן הדוק מדי למחלקה (בשלב הקלט). זאת משום שהכנה כזו תדרוש יותר מדי עבודה ביחס ליתרון שלה בעבודה זו.</w:t>
+      </w:r>
+    </w:p>
+    <w:p>
+      <w:pPr>
+        <w:pStyle w:val="a5"/>
+        <w:numPr>
+          <w:ilvl w:val="0"/>
+          <w:numId w:val="1"/>
+        </w:numPr>
+      </w:pPr>
+      <w:r>
+        <w:rPr>
+          <w:rFonts w:hint="cs"/>
+          <w:rtl/>
+        </w:rPr>
+        <w:t>היתרון של התכנון שביצענו הוא שניתן בקלות לראות את מבנה התכנה ע"פ תרשים ה-</w:t>
+      </w:r>
+      <w:r>
+        <w:rPr>
+          <w:rFonts w:hint="cs"/>
+        </w:rPr>
+        <w:t>UML</w:t>
+      </w:r>
+      <w:r>
+        <w:rPr>
+          <w:rFonts w:hint="cs"/>
+          <w:rtl/>
+        </w:rPr>
+        <w:t>, וההפרדה לממשקים ומחלקות בעלות אחריות מצומצמת מקלה על העבודה ועל האפשרות להרחיב את יכולות התכנה בעתיד.</w:t>
+      </w:r>
+    </w:p>
+    <w:p>
+      <w:pPr>
+        <w:pStyle w:val="1"/>
+        <w:rPr>
+          <w:rFonts w:hint="cs"/>
+          <w:rtl/>
+        </w:rPr>
+      </w:pPr>
+      <w:r>
+        <w:rPr>
+          <w:rFonts w:hint="cs"/>
+          <w:rtl/>
+        </w:rPr>
+        <w:t>חלוקת העבודה</w:t>
+      </w:r>
+    </w:p>
+    <w:p>
+      <w:r>
+        <w:rPr>
+          <w:rFonts w:hint="cs"/>
+          <w:rtl/>
+        </w:rPr>
+        <w:t xml:space="preserve">אמיר </w:t>
+      </w:r>
+      <w:r>
+        <w:rPr>
+          <w:rtl/>
+        </w:rPr>
+        <w:t>–</w:t>
+      </w:r>
+      <w:r>
+        <w:rPr>
+          <w:rFonts w:hint="cs"/>
+          <w:rtl/>
+        </w:rPr>
+        <w:t xml:space="preserve"> </w:t>
+      </w:r>
+      <w:proofErr w:type="spellStart"/>
+      <w:r>
+        <w:t>XmlGraphProvider</w:t>
+      </w:r>
+      <w:proofErr w:type="spellEnd"/>
+    </w:p>
+    <w:p>
+      <w:pPr>
+        <w:rPr>
+          <w:rtl/>
+        </w:rPr>
+      </w:pPr>
+      <w:r>
+        <w:rPr>
+          <w:rFonts w:hint="cs"/>
+          <w:rtl/>
+        </w:rPr>
+        <w:t xml:space="preserve">יואב </w:t>
+      </w:r>
+      <w:r>
+        <w:rPr>
+          <w:rtl/>
+        </w:rPr>
+        <w:t>–</w:t>
+      </w:r>
+      <w:r>
+        <w:rPr>
+          <w:rFonts w:hint="cs"/>
+          <w:rtl/>
+        </w:rPr>
+        <w:t xml:space="preserve"> </w:t>
+      </w:r>
+      <w:proofErr w:type="spellStart"/>
+      <w:r>
+        <w:t>FunctionGraphProvider</w:t>
+      </w:r>
+      <w:proofErr w:type="spellEnd"/>
+    </w:p>
+    <w:p>
+      <w:pPr>
+        <w:rPr>
+          <w:rtl/>
+        </w:rPr>
+      </w:pPr>
+      <w:r>
+        <w:rPr>
+          <w:rFonts w:hint="cs"/>
+          <w:rtl/>
+        </w:rPr>
+        <w:t xml:space="preserve">אביב </w:t>
+      </w:r>
+      <w:r>
+        <w:rPr>
+          <w:rtl/>
+        </w:rPr>
+        <w:t>–</w:t>
+      </w:r>
+      <w:r>
+        <w:rPr>
+          <w:rFonts w:hint="cs"/>
+          <w:rtl/>
+        </w:rPr>
+        <w:t xml:space="preserve"> </w:t>
+      </w:r>
+      <w:proofErr w:type="spellStart"/>
+      <w:r>
+        <w:t>ImageGraphProvider</w:t>
+      </w:r>
+      <w:proofErr w:type="spellEnd"/>
+    </w:p>
+    <w:p>
+      <w:pPr>
+        <w:rPr>
+          <w:rtl/>
+        </w:rPr>
+      </w:pPr>
+      <w:r>
+        <w:rPr>
+          <w:rFonts w:hint="cs"/>
+          <w:rtl/>
+        </w:rPr>
+        <w:t xml:space="preserve">איל- </w:t>
+      </w:r>
+      <w:proofErr w:type="spellStart"/>
+      <w:r>
+        <w:t>MainForm</w:t>
+      </w:r>
+      <w:proofErr w:type="spellEnd"/>
+      <w:r>
+        <w:rPr>
+          <w:rFonts w:hint="cs"/>
+          <w:rtl/>
+        </w:rPr>
+        <w:t xml:space="preserve"> ו-</w:t>
+      </w:r>
+      <w:proofErr w:type="spellStart"/>
+      <w:r>
+        <w:t>LineGraphDrawer</w:t>
+      </w:r>
+      <w:proofErr w:type="spellEnd"/>
+    </w:p>
+    <w:p>
+      <w:pPr>
+        <w:rPr>
+          <w:rFonts w:hint="cs"/>
+          <w:rtl/>
+        </w:rPr>
+      </w:pPr>
+      <w:r>
+        <w:rPr>
+          <w:rFonts w:hint="cs"/>
+          <w:rtl/>
+        </w:rPr>
+        <w:t>המחלקות כוללות את טפסי הקלט הרלוונטיים</w:t>
+      </w:r>
       <w:bookmarkStart w:id="0" w:name="_GoBack"/>
       <w:bookmarkEnd w:id="0"/>
-    </w:p>
-    <w:p/>
+      <w:r>
+        <w:rPr>
+          <w:rFonts w:hint="cs"/>
+          <w:rtl/>
+        </w:rPr>
+        <w:t>.</w:t>
+      </w:r>
+    </w:p>
     <w:sectPr>
       <w:pgSz w:w="11906" w:h="16838"/>
-      <w:pgMar w:top="1440" w:right="1800" w:bottom="1440" w:left="1800" w:header="708" w:footer="708" w:gutter="0"/>
+      <w:pgMar w:top="1440" w:right="1800" w:bottom="709" w:left="1800" w:header="708" w:footer="708" w:gutter="0"/>
       <w:cols w:space="708"/>
       <w:bidi/>
       <w:rtlGutter/>
@@ -85,6 +1166,127 @@
     </w:sectPr>
   </w:body>
 </w:document>
+</file>
+
+<file path=word/numbering.xml><?xml version="1.0" encoding="utf-8"?>
+<w:numbering xmlns:wpc="http://schemas.microsoft.com/office/word/2010/wordprocessingCanvas" xmlns:cx="http://schemas.microsoft.com/office/drawing/2014/chartex" xmlns:cx1="http://schemas.microsoft.com/office/drawing/2015/9/8/chartex" xmlns:cx2="http://schemas.microsoft.com/office/drawing/2015/10/21/chartex" xmlns:cx3="http://schemas.microsoft.com/office/drawing/2016/5/9/chartex" xmlns:cx4="http://schemas.microsoft.com/office/drawing/2016/5/10/chartex" xmlns:cx5="http://schemas.microsoft.com/office/drawing/2016/5/11/chartex" xmlns:mc="http://schemas.openxmlformats.org/markup-compatibility/2006" xmlns:o="urn:schemas-microsoft-com:office:office" xmlns:r="http://schemas.openxmlformats.org/officeDocument/2006/relationships" xmlns:m="http://schemas.openxmlformats.org/officeDocument/2006/math" xmlns:v="urn:schemas-microsoft-com:vml" xmlns:wp14="http://schemas.microsoft.com/office/word/2010/wordprocessingDrawing" xmlns:wp="http://schemas.openxmlformats.org/drawingml/2006/wordprocessingDrawing" xmlns:w10="urn:schemas-microsoft-com:office:word" xmlns:w="http://schemas.openxmlformats.org/wordprocessingml/2006/main" xmlns:w14="http://schemas.microsoft.com/office/word/2010/wordml" xmlns:w15="http://schemas.microsoft.com/office/word/2012/wordml" xmlns:w16se="http://schemas.microsoft.com/office/word/2015/wordml/symex" xmlns:wpg="http://schemas.microsoft.com/office/word/2010/wordprocessingGroup" xmlns:wpi="http://schemas.microsoft.com/office/word/2010/wordprocessingInk" xmlns:wne="http://schemas.microsoft.com/office/word/2006/wordml" xmlns:wps="http://schemas.microsoft.com/office/word/2010/wordprocessingShape" mc:Ignorable="w14 w15 w16se wp14">
+  <w:abstractNum w:abstractNumId="0" w15:restartNumberingAfterBreak="0">
+    <w:nsid w:val="52996D75"/>
+    <w:multiLevelType w:val="hybridMultilevel"/>
+    <w:tmpl w:val="DE62ECB6"/>
+    <w:lvl w:ilvl="0" w:tplc="04090001">
+      <w:start w:val="1"/>
+      <w:numFmt w:val="bullet"/>
+      <w:lvlText w:val=""/>
+      <w:lvlJc w:val="left"/>
+      <w:pPr>
+        <w:ind w:left="720" w:hanging="360"/>
+      </w:pPr>
+      <w:rPr>
+        <w:rFonts w:ascii="Symbol" w:hAnsi="Symbol" w:hint="default"/>
+      </w:rPr>
+    </w:lvl>
+    <w:lvl w:ilvl="1" w:tplc="04090003" w:tentative="1">
+      <w:start w:val="1"/>
+      <w:numFmt w:val="bullet"/>
+      <w:lvlText w:val="o"/>
+      <w:lvlJc w:val="left"/>
+      <w:pPr>
+        <w:ind w:left="1440" w:hanging="360"/>
+      </w:pPr>
+      <w:rPr>
+        <w:rFonts w:ascii="Courier New" w:hAnsi="Courier New" w:cs="Courier New" w:hint="default"/>
+      </w:rPr>
+    </w:lvl>
+    <w:lvl w:ilvl="2" w:tplc="04090005" w:tentative="1">
+      <w:start w:val="1"/>
+      <w:numFmt w:val="bullet"/>
+      <w:lvlText w:val=""/>
+      <w:lvlJc w:val="left"/>
+      <w:pPr>
+        <w:ind w:left="2160" w:hanging="360"/>
+      </w:pPr>
+      <w:rPr>
+        <w:rFonts w:ascii="Wingdings" w:hAnsi="Wingdings" w:hint="default"/>
+      </w:rPr>
+    </w:lvl>
+    <w:lvl w:ilvl="3" w:tplc="04090001" w:tentative="1">
+      <w:start w:val="1"/>
+      <w:numFmt w:val="bullet"/>
+      <w:lvlText w:val=""/>
+      <w:lvlJc w:val="left"/>
+      <w:pPr>
+        <w:ind w:left="2880" w:hanging="360"/>
+      </w:pPr>
+      <w:rPr>
+        <w:rFonts w:ascii="Symbol" w:hAnsi="Symbol" w:hint="default"/>
+      </w:rPr>
+    </w:lvl>
+    <w:lvl w:ilvl="4" w:tplc="04090003" w:tentative="1">
+      <w:start w:val="1"/>
+      <w:numFmt w:val="bullet"/>
+      <w:lvlText w:val="o"/>
+      <w:lvlJc w:val="left"/>
+      <w:pPr>
+        <w:ind w:left="3600" w:hanging="360"/>
+      </w:pPr>
+      <w:rPr>
+        <w:rFonts w:ascii="Courier New" w:hAnsi="Courier New" w:cs="Courier New" w:hint="default"/>
+      </w:rPr>
+    </w:lvl>
+    <w:lvl w:ilvl="5" w:tplc="04090005" w:tentative="1">
+      <w:start w:val="1"/>
+      <w:numFmt w:val="bullet"/>
+      <w:lvlText w:val=""/>
+      <w:lvlJc w:val="left"/>
+      <w:pPr>
+        <w:ind w:left="4320" w:hanging="360"/>
+      </w:pPr>
+      <w:rPr>
+        <w:rFonts w:ascii="Wingdings" w:hAnsi="Wingdings" w:hint="default"/>
+      </w:rPr>
+    </w:lvl>
+    <w:lvl w:ilvl="6" w:tplc="04090001" w:tentative="1">
+      <w:start w:val="1"/>
+      <w:numFmt w:val="bullet"/>
+      <w:lvlText w:val=""/>
+      <w:lvlJc w:val="left"/>
+      <w:pPr>
+        <w:ind w:left="5040" w:hanging="360"/>
+      </w:pPr>
+      <w:rPr>
+        <w:rFonts w:ascii="Symbol" w:hAnsi="Symbol" w:hint="default"/>
+      </w:rPr>
+    </w:lvl>
+    <w:lvl w:ilvl="7" w:tplc="04090003" w:tentative="1">
+      <w:start w:val="1"/>
+      <w:numFmt w:val="bullet"/>
+      <w:lvlText w:val="o"/>
+      <w:lvlJc w:val="left"/>
+      <w:pPr>
+        <w:ind w:left="5760" w:hanging="360"/>
+      </w:pPr>
+      <w:rPr>
+        <w:rFonts w:ascii="Courier New" w:hAnsi="Courier New" w:cs="Courier New" w:hint="default"/>
+      </w:rPr>
+    </w:lvl>
+    <w:lvl w:ilvl="8" w:tplc="04090005" w:tentative="1">
+      <w:start w:val="1"/>
+      <w:numFmt w:val="bullet"/>
+      <w:lvlText w:val=""/>
+      <w:lvlJc w:val="left"/>
+      <w:pPr>
+        <w:ind w:left="6480" w:hanging="360"/>
+      </w:pPr>
+      <w:rPr>
+        <w:rFonts w:ascii="Wingdings" w:hAnsi="Wingdings" w:hint="default"/>
+      </w:rPr>
+    </w:lvl>
+  </w:abstractNum>
+  <w:num w:numId="1">
+    <w:abstractNumId w:val="0"/>
+  </w:num>
+</w:numbering>
 </file>
 
 <file path=word/styles.xml><?xml version="1.0" encoding="utf-8"?>
@@ -590,6 +1792,17 @@
       <w:u w:val="single"/>
     </w:rPr>
   </w:style>
+  <w:style w:type="paragraph" w:styleId="a5">
+    <w:name w:val="List Paragraph"/>
+    <w:basedOn w:val="a"/>
+    <w:uiPriority w:val="34"/>
+    <w:qFormat/>
+    <w:rsid w:val="005911C8"/>
+    <w:pPr>
+      <w:ind w:left="720"/>
+      <w:contextualSpacing/>
+    </w:pPr>
+  </w:style>
 </w:styles>
 </file>
 
@@ -886,4 +2099,16 @@
     </a:ext>
   </a:extLst>
 </a:theme>
+</file>
+
+<file path=customXml/item1.xml><?xml version="1.0" encoding="utf-8"?>
+<b:Sources xmlns:b="http://schemas.openxmlformats.org/officeDocument/2006/bibliography" xmlns="http://schemas.openxmlformats.org/officeDocument/2006/bibliography" SelectedStyle="\APASixthEditionOfficeOnline.xsl" StyleName="APA" Version="6"/>
+</file>
+
+<file path=customXml/itemProps1.xml><?xml version="1.0" encoding="utf-8"?>
+<ds:datastoreItem xmlns:ds="http://schemas.openxmlformats.org/officeDocument/2006/customXml" ds:itemID="{F0FB3D5F-FFB6-4F29-9EE9-37D47FA211A2}">
+  <ds:schemaRefs>
+    <ds:schemaRef ds:uri="http://schemas.openxmlformats.org/officeDocument/2006/bibliography"/>
+  </ds:schemaRefs>
+</ds:datastoreItem>
 </file>
</xml_diff>